<commit_message>
Updated schedule and to do
</commit_message>
<xml_diff>
--- a/Отчет/Отчет по собраниям.docx
+++ b/Отчет/Отчет по собраниям.docx
@@ -29,7 +29,7 @@
         <w:gridCol w:w="629"/>
         <w:gridCol w:w="1550"/>
         <w:gridCol w:w="1070"/>
-        <w:gridCol w:w="2108"/>
+        <w:gridCol w:w="2422"/>
       </w:tblGrid>
       <w:tr>
         <w:tc>
@@ -238,7 +238,27 @@
               <w:rPr>
                 <w:lang w:val="ru-RU"/>
               </w:rPr>
-              <w:t>23.04</w:t>
+              <w:t>23.0</w:t>
+            </w:r>
+            <w:r>
+              <w:rPr>
+                <w:lang w:val="ru-RU"/>
+              </w:rPr>
+              <w:t>3</w:t>
+            </w:r>
+          </w:p>
+          <w:p>
+            <w:pPr>
+              <w:jc w:val="center"/>
+              <w:rPr>
+                <w:lang w:val="ru-RU"/>
+              </w:rPr>
+            </w:pPr>
+            <w:r>
+              <w:rPr>
+                <w:lang w:val="ru-RU"/>
+              </w:rPr>
+              <w:t>22:00</w:t>
             </w:r>
           </w:p>
         </w:tc>
@@ -411,6 +431,32 @@
                 <w:lang w:val="ru-RU"/>
               </w:rPr>
             </w:pPr>
+            <w:r>
+              <w:rPr>
+                <w:lang w:val="en-US"/>
+              </w:rPr>
+              <w:t>30.0</w:t>
+            </w:r>
+            <w:r>
+              <w:rPr>
+                <w:lang w:val="ru-RU"/>
+              </w:rPr>
+              <w:t>3</w:t>
+            </w:r>
+          </w:p>
+          <w:p>
+            <w:pPr>
+              <w:jc w:val="center"/>
+              <w:rPr>
+                <w:lang w:val="ru-RU"/>
+              </w:rPr>
+            </w:pPr>
+            <w:r>
+              <w:rPr>
+                <w:lang w:val="ru-RU"/>
+              </w:rPr>
+              <w:t>13:00</w:t>
+            </w:r>
           </w:p>
         </w:tc>
         <w:tc>
@@ -421,9 +467,15 @@
             <w:pPr>
               <w:jc w:val="center"/>
               <w:rPr>
-                <w:lang w:val="ru-RU"/>
-              </w:rPr>
-            </w:pPr>
+                <w:lang w:val="en-US"/>
+              </w:rPr>
+            </w:pPr>
+            <w:r>
+              <w:rPr>
+                <w:lang w:val="en-US"/>
+              </w:rPr>
+              <w:t>+</w:t>
+            </w:r>
           </w:p>
         </w:tc>
         <w:tc>
@@ -434,9 +486,15 @@
             <w:pPr>
               <w:jc w:val="center"/>
               <w:rPr>
-                <w:lang w:val="ru-RU"/>
-              </w:rPr>
-            </w:pPr>
+                <w:lang w:val="en-US"/>
+              </w:rPr>
+            </w:pPr>
+            <w:r>
+              <w:rPr>
+                <w:lang w:val="en-US"/>
+              </w:rPr>
+              <w:t>+</w:t>
+            </w:r>
           </w:p>
         </w:tc>
         <w:tc>
@@ -447,9 +505,15 @@
             <w:pPr>
               <w:jc w:val="center"/>
               <w:rPr>
-                <w:lang w:val="ru-RU"/>
-              </w:rPr>
-            </w:pPr>
+                <w:lang w:val="en-US"/>
+              </w:rPr>
+            </w:pPr>
+            <w:r>
+              <w:rPr>
+                <w:lang w:val="en-US"/>
+              </w:rPr>
+              <w:t>+</w:t>
+            </w:r>
           </w:p>
         </w:tc>
         <w:tc>
@@ -460,9 +524,15 @@
             <w:pPr>
               <w:jc w:val="center"/>
               <w:rPr>
-                <w:lang w:val="ru-RU"/>
-              </w:rPr>
-            </w:pPr>
+                <w:lang w:val="en-US"/>
+              </w:rPr>
+            </w:pPr>
+            <w:r>
+              <w:rPr>
+                <w:lang w:val="en-US"/>
+              </w:rPr>
+              <w:t>+</w:t>
+            </w:r>
           </w:p>
         </w:tc>
         <w:tc>
@@ -473,9 +543,15 @@
             <w:pPr>
               <w:jc w:val="center"/>
               <w:rPr>
-                <w:lang w:val="ru-RU"/>
-              </w:rPr>
-            </w:pPr>
+                <w:lang w:val="en-US"/>
+              </w:rPr>
+            </w:pPr>
+            <w:r>
+              <w:rPr>
+                <w:lang w:val="en-US"/>
+              </w:rPr>
+              <w:t>+</w:t>
+            </w:r>
           </w:p>
         </w:tc>
         <w:tc>
@@ -484,7 +560,188 @@
           </w:tcPr>
           <w:p>
             <w:pPr>
-              <w:jc w:val="center"/>
+              <w:pStyle w:val="ListParagraph"/>
+              <w:numPr>
+                <w:ilvl w:val="0"/>
+                <w:numId w:val="7"/>
+              </w:numPr>
+              <w:rPr>
+                <w:lang w:val="ru-RU"/>
+              </w:rPr>
+            </w:pPr>
+            <w:r>
+              <w:rPr>
+                <w:lang w:val="ru-RU"/>
+              </w:rPr>
+              <w:t>Общая схема расширенного 3го ДХ</w:t>
+            </w:r>
+          </w:p>
+          <w:p>
+            <w:pPr>
+              <w:pStyle w:val="ListParagraph"/>
+              <w:numPr>
+                <w:ilvl w:val="0"/>
+                <w:numId w:val="7"/>
+              </w:numPr>
+              <w:rPr>
+                <w:lang w:val="ru-RU"/>
+              </w:rPr>
+            </w:pPr>
+            <w:r>
+              <w:rPr>
+                <w:lang w:val="ru-RU"/>
+              </w:rPr>
+              <w:t xml:space="preserve">Основные компоненты шифрования </w:t>
+            </w:r>
+          </w:p>
+          <w:p>
+            <w:pPr>
+              <w:pStyle w:val="ListParagraph"/>
+              <w:numPr>
+                <w:ilvl w:val="0"/>
+                <w:numId w:val="7"/>
+              </w:numPr>
+              <w:rPr>
+                <w:lang w:val="ru-RU"/>
+              </w:rPr>
+            </w:pPr>
+            <w:r>
+              <w:rPr>
+                <w:lang w:val="ru-RU"/>
+              </w:rPr>
+              <w:t>Двойной храповик ДХ</w:t>
+            </w:r>
+          </w:p>
+          <w:p>
+            <w:pPr>
+              <w:pStyle w:val="ListParagraph"/>
+              <w:numPr>
+                <w:ilvl w:val="0"/>
+                <w:numId w:val="7"/>
+              </w:numPr>
+              <w:rPr>
+                <w:lang w:val="ru-RU"/>
+              </w:rPr>
+            </w:pPr>
+            <w:r>
+              <w:rPr>
+                <w:lang w:val="ru-RU"/>
+              </w:rPr>
+              <w:t>Разбиение на команды</w:t>
+            </w:r>
+          </w:p>
+        </w:tc>
+      </w:tr>
+      <w:tr>
+        <w:tc>
+          <w:tcPr>
+            <w:tcW w:w="818" w:type="dxa"/>
+          </w:tcPr>
+          <w:p>
+            <w:pPr>
+              <w:jc w:val="center"/>
+              <w:rPr>
+                <w:lang w:val="ru-RU"/>
+              </w:rPr>
+            </w:pPr>
+            <w:r>
+              <w:rPr>
+                <w:lang w:val="ru-RU"/>
+              </w:rPr>
+              <w:t>06.04</w:t>
+            </w:r>
+          </w:p>
+          <w:p>
+            <w:pPr>
+              <w:jc w:val="center"/>
+              <w:rPr>
+                <w:lang w:val="ru-RU"/>
+              </w:rPr>
+            </w:pPr>
+            <w:r>
+              <w:rPr>
+                <w:lang w:val="ru-RU"/>
+              </w:rPr>
+              <w:t>13:00</w:t>
+            </w:r>
+          </w:p>
+        </w:tc>
+        <w:tc>
+          <w:tcPr>
+            <w:tcW w:w="1344" w:type="dxa"/>
+          </w:tcPr>
+          <w:p>
+            <w:pPr>
+              <w:jc w:val="center"/>
+              <w:rPr>
+                <w:lang w:val="en-US"/>
+              </w:rPr>
+            </w:pPr>
+          </w:p>
+        </w:tc>
+        <w:tc>
+          <w:tcPr>
+            <w:tcW w:w="1195" w:type="dxa"/>
+          </w:tcPr>
+          <w:p>
+            <w:pPr>
+              <w:jc w:val="center"/>
+              <w:rPr>
+                <w:lang w:val="en-US"/>
+              </w:rPr>
+            </w:pPr>
+          </w:p>
+        </w:tc>
+        <w:tc>
+          <w:tcPr>
+            <w:tcW w:w="629" w:type="dxa"/>
+          </w:tcPr>
+          <w:p>
+            <w:pPr>
+              <w:jc w:val="center"/>
+              <w:rPr>
+                <w:lang w:val="en-US"/>
+              </w:rPr>
+            </w:pPr>
+          </w:p>
+        </w:tc>
+        <w:tc>
+          <w:tcPr>
+            <w:tcW w:w="1550" w:type="dxa"/>
+          </w:tcPr>
+          <w:p>
+            <w:pPr>
+              <w:jc w:val="center"/>
+              <w:rPr>
+                <w:lang w:val="en-US"/>
+              </w:rPr>
+            </w:pPr>
+          </w:p>
+        </w:tc>
+        <w:tc>
+          <w:tcPr>
+            <w:tcW w:w="1070" w:type="dxa"/>
+          </w:tcPr>
+          <w:p>
+            <w:pPr>
+              <w:jc w:val="center"/>
+              <w:rPr>
+                <w:lang w:val="en-US"/>
+              </w:rPr>
+            </w:pPr>
+          </w:p>
+        </w:tc>
+        <w:tc>
+          <w:tcPr>
+            <w:tcW w:w="2108" w:type="dxa"/>
+          </w:tcPr>
+          <w:p>
+            <w:pPr>
+              <w:pStyle w:val="ListParagraph"/>
+              <w:numPr>
+                <w:ilvl w:val="0"/>
+                <w:numId w:val="7"/>
+              </w:numPr>
               <w:rPr>
                 <w:lang w:val="ru-RU"/>
               </w:rPr>
@@ -740,6 +997,120 @@
     </w:lvl>
   </w:abstractNum>
   <w:abstractNum w:abstractNumId="2" w15:restartNumberingAfterBreak="0">
+    <w:nsid w:val="2F963CB4"/>
+    <w:multiLevelType w:val="hybridMultilevel"/>
+    <w:tmpl w:val="F37434A8"/>
+    <w:lvl w:ilvl="0" w:tplc="0409000D">
+      <w:start w:val="1"/>
+      <w:numFmt w:val="bullet"/>
+      <w:lvlText w:val=""/>
+      <w:lvlJc w:val="left"/>
+      <w:pPr>
+        <w:ind w:left="720" w:hanging="360"/>
+      </w:pPr>
+      <w:rPr>
+        <w:rFonts w:ascii="Wingdings" w:hAnsi="Wingdings" w:hint="default"/>
+        <w:color w:val="auto"/>
+      </w:rPr>
+    </w:lvl>
+    <w:lvl w:ilvl="1" w:tplc="04090003" w:tentative="1">
+      <w:start w:val="1"/>
+      <w:numFmt w:val="bullet"/>
+      <w:lvlText w:val="o"/>
+      <w:lvlJc w:val="left"/>
+      <w:pPr>
+        <w:ind w:left="1440" w:hanging="360"/>
+      </w:pPr>
+      <w:rPr>
+        <w:rFonts w:ascii="Courier New" w:hAnsi="Courier New" w:cs="Courier New" w:hint="default"/>
+      </w:rPr>
+    </w:lvl>
+    <w:lvl w:ilvl="2" w:tplc="04090005" w:tentative="1">
+      <w:start w:val="1"/>
+      <w:numFmt w:val="bullet"/>
+      <w:lvlText w:val=""/>
+      <w:lvlJc w:val="left"/>
+      <w:pPr>
+        <w:ind w:left="2160" w:hanging="360"/>
+      </w:pPr>
+      <w:rPr>
+        <w:rFonts w:ascii="Wingdings" w:hAnsi="Wingdings" w:hint="default"/>
+      </w:rPr>
+    </w:lvl>
+    <w:lvl w:ilvl="3" w:tplc="04090001" w:tentative="1">
+      <w:start w:val="1"/>
+      <w:numFmt w:val="bullet"/>
+      <w:lvlText w:val=""/>
+      <w:lvlJc w:val="left"/>
+      <w:pPr>
+        <w:ind w:left="2880" w:hanging="360"/>
+      </w:pPr>
+      <w:rPr>
+        <w:rFonts w:ascii="Symbol" w:hAnsi="Symbol" w:hint="default"/>
+      </w:rPr>
+    </w:lvl>
+    <w:lvl w:ilvl="4" w:tplc="04090003" w:tentative="1">
+      <w:start w:val="1"/>
+      <w:numFmt w:val="bullet"/>
+      <w:lvlText w:val="o"/>
+      <w:lvlJc w:val="left"/>
+      <w:pPr>
+        <w:ind w:left="3600" w:hanging="360"/>
+      </w:pPr>
+      <w:rPr>
+        <w:rFonts w:ascii="Courier New" w:hAnsi="Courier New" w:cs="Courier New" w:hint="default"/>
+      </w:rPr>
+    </w:lvl>
+    <w:lvl w:ilvl="5" w:tplc="04090005" w:tentative="1">
+      <w:start w:val="1"/>
+      <w:numFmt w:val="bullet"/>
+      <w:lvlText w:val=""/>
+      <w:lvlJc w:val="left"/>
+      <w:pPr>
+        <w:ind w:left="4320" w:hanging="360"/>
+      </w:pPr>
+      <w:rPr>
+        <w:rFonts w:ascii="Wingdings" w:hAnsi="Wingdings" w:hint="default"/>
+      </w:rPr>
+    </w:lvl>
+    <w:lvl w:ilvl="6" w:tplc="04090001" w:tentative="1">
+      <w:start w:val="1"/>
+      <w:numFmt w:val="bullet"/>
+      <w:lvlText w:val=""/>
+      <w:lvlJc w:val="left"/>
+      <w:pPr>
+        <w:ind w:left="5040" w:hanging="360"/>
+      </w:pPr>
+      <w:rPr>
+        <w:rFonts w:ascii="Symbol" w:hAnsi="Symbol" w:hint="default"/>
+      </w:rPr>
+    </w:lvl>
+    <w:lvl w:ilvl="7" w:tplc="04090003" w:tentative="1">
+      <w:start w:val="1"/>
+      <w:numFmt w:val="bullet"/>
+      <w:lvlText w:val="o"/>
+      <w:lvlJc w:val="left"/>
+      <w:pPr>
+        <w:ind w:left="5760" w:hanging="360"/>
+      </w:pPr>
+      <w:rPr>
+        <w:rFonts w:ascii="Courier New" w:hAnsi="Courier New" w:cs="Courier New" w:hint="default"/>
+      </w:rPr>
+    </w:lvl>
+    <w:lvl w:ilvl="8" w:tplc="04090005" w:tentative="1">
+      <w:start w:val="1"/>
+      <w:numFmt w:val="bullet"/>
+      <w:lvlText w:val=""/>
+      <w:lvlJc w:val="left"/>
+      <w:pPr>
+        <w:ind w:left="6480" w:hanging="360"/>
+      </w:pPr>
+      <w:rPr>
+        <w:rFonts w:ascii="Wingdings" w:hAnsi="Wingdings" w:hint="default"/>
+      </w:rPr>
+    </w:lvl>
+  </w:abstractNum>
+  <w:abstractNum w:abstractNumId="3" w15:restartNumberingAfterBreak="0">
     <w:nsid w:val="35EC69C6"/>
     <w:multiLevelType w:val="multilevel"/>
     <w:tmpl w:val="AC862B70"/>
@@ -853,7 +1224,7 @@
       </w:rPr>
     </w:lvl>
   </w:abstractNum>
-  <w:abstractNum w:abstractNumId="3" w15:restartNumberingAfterBreak="0">
+  <w:abstractNum w:abstractNumId="4" w15:restartNumberingAfterBreak="0">
     <w:nsid w:val="36506810"/>
     <w:multiLevelType w:val="hybridMultilevel"/>
     <w:tmpl w:val="14A099E6"/>
@@ -966,7 +1337,121 @@
       </w:rPr>
     </w:lvl>
   </w:abstractNum>
-  <w:abstractNum w:abstractNumId="4" w15:restartNumberingAfterBreak="0">
+  <w:abstractNum w:abstractNumId="5" w15:restartNumberingAfterBreak="0">
+    <w:nsid w:val="4C2B574E"/>
+    <w:multiLevelType w:val="hybridMultilevel"/>
+    <w:tmpl w:val="1F624B06"/>
+    <w:lvl w:ilvl="0" w:tplc="0409000D">
+      <w:start w:val="1"/>
+      <w:numFmt w:val="bullet"/>
+      <w:lvlText w:val=""/>
+      <w:lvlJc w:val="left"/>
+      <w:pPr>
+        <w:ind w:left="720" w:hanging="360"/>
+      </w:pPr>
+      <w:rPr>
+        <w:rFonts w:ascii="Wingdings" w:hAnsi="Wingdings" w:hint="default"/>
+        <w:color w:val="auto"/>
+      </w:rPr>
+    </w:lvl>
+    <w:lvl w:ilvl="1" w:tplc="04090003" w:tentative="1">
+      <w:start w:val="1"/>
+      <w:numFmt w:val="bullet"/>
+      <w:lvlText w:val="o"/>
+      <w:lvlJc w:val="left"/>
+      <w:pPr>
+        <w:ind w:left="1440" w:hanging="360"/>
+      </w:pPr>
+      <w:rPr>
+        <w:rFonts w:ascii="Courier New" w:hAnsi="Courier New" w:cs="Courier New" w:hint="default"/>
+      </w:rPr>
+    </w:lvl>
+    <w:lvl w:ilvl="2" w:tplc="04090005" w:tentative="1">
+      <w:start w:val="1"/>
+      <w:numFmt w:val="bullet"/>
+      <w:lvlText w:val=""/>
+      <w:lvlJc w:val="left"/>
+      <w:pPr>
+        <w:ind w:left="2160" w:hanging="360"/>
+      </w:pPr>
+      <w:rPr>
+        <w:rFonts w:ascii="Wingdings" w:hAnsi="Wingdings" w:hint="default"/>
+      </w:rPr>
+    </w:lvl>
+    <w:lvl w:ilvl="3" w:tplc="04090001" w:tentative="1">
+      <w:start w:val="1"/>
+      <w:numFmt w:val="bullet"/>
+      <w:lvlText w:val=""/>
+      <w:lvlJc w:val="left"/>
+      <w:pPr>
+        <w:ind w:left="2880" w:hanging="360"/>
+      </w:pPr>
+      <w:rPr>
+        <w:rFonts w:ascii="Symbol" w:hAnsi="Symbol" w:hint="default"/>
+      </w:rPr>
+    </w:lvl>
+    <w:lvl w:ilvl="4" w:tplc="04090003" w:tentative="1">
+      <w:start w:val="1"/>
+      <w:numFmt w:val="bullet"/>
+      <w:lvlText w:val="o"/>
+      <w:lvlJc w:val="left"/>
+      <w:pPr>
+        <w:ind w:left="3600" w:hanging="360"/>
+      </w:pPr>
+      <w:rPr>
+        <w:rFonts w:ascii="Courier New" w:hAnsi="Courier New" w:cs="Courier New" w:hint="default"/>
+      </w:rPr>
+    </w:lvl>
+    <w:lvl w:ilvl="5" w:tplc="04090005" w:tentative="1">
+      <w:start w:val="1"/>
+      <w:numFmt w:val="bullet"/>
+      <w:lvlText w:val=""/>
+      <w:lvlJc w:val="left"/>
+      <w:pPr>
+        <w:ind w:left="4320" w:hanging="360"/>
+      </w:pPr>
+      <w:rPr>
+        <w:rFonts w:ascii="Wingdings" w:hAnsi="Wingdings" w:hint="default"/>
+      </w:rPr>
+    </w:lvl>
+    <w:lvl w:ilvl="6" w:tplc="04090001" w:tentative="1">
+      <w:start w:val="1"/>
+      <w:numFmt w:val="bullet"/>
+      <w:lvlText w:val=""/>
+      <w:lvlJc w:val="left"/>
+      <w:pPr>
+        <w:ind w:left="5040" w:hanging="360"/>
+      </w:pPr>
+      <w:rPr>
+        <w:rFonts w:ascii="Symbol" w:hAnsi="Symbol" w:hint="default"/>
+      </w:rPr>
+    </w:lvl>
+    <w:lvl w:ilvl="7" w:tplc="04090003" w:tentative="1">
+      <w:start w:val="1"/>
+      <w:numFmt w:val="bullet"/>
+      <w:lvlText w:val="o"/>
+      <w:lvlJc w:val="left"/>
+      <w:pPr>
+        <w:ind w:left="5760" w:hanging="360"/>
+      </w:pPr>
+      <w:rPr>
+        <w:rFonts w:ascii="Courier New" w:hAnsi="Courier New" w:cs="Courier New" w:hint="default"/>
+      </w:rPr>
+    </w:lvl>
+    <w:lvl w:ilvl="8" w:tplc="04090005" w:tentative="1">
+      <w:start w:val="1"/>
+      <w:numFmt w:val="bullet"/>
+      <w:lvlText w:val=""/>
+      <w:lvlJc w:val="left"/>
+      <w:pPr>
+        <w:ind w:left="6480" w:hanging="360"/>
+      </w:pPr>
+      <w:rPr>
+        <w:rFonts w:ascii="Wingdings" w:hAnsi="Wingdings" w:hint="default"/>
+      </w:rPr>
+    </w:lvl>
+  </w:abstractNum>
+  <w:abstractNum w:abstractNumId="6" w15:restartNumberingAfterBreak="0">
     <w:nsid w:val="7F525414"/>
     <w:multiLevelType w:val="multilevel"/>
     <w:tmpl w:val="6D4671B4"/>
@@ -1081,7 +1566,7 @@
     </w:lvl>
   </w:abstractNum>
   <w:num w:numId="1">
-    <w:abstractNumId w:val="3"/>
+    <w:abstractNumId w:val="4"/>
   </w:num>
   <w:num w:numId="2">
     <w:abstractNumId w:val="0"/>
@@ -1090,10 +1575,16 @@
     <w:abstractNumId w:val="1"/>
   </w:num>
   <w:num w:numId="4">
-    <w:abstractNumId w:val="2"/>
+    <w:abstractNumId w:val="3"/>
   </w:num>
   <w:num w:numId="5">
-    <w:abstractNumId w:val="4"/>
+    <w:abstractNumId w:val="6"/>
+  </w:num>
+  <w:num w:numId="6">
+    <w:abstractNumId w:val="5"/>
+  </w:num>
+  <w:num w:numId="7">
+    <w:abstractNumId w:val="2"/>
   </w:num>
 </w:numbering>
 </file>

</xml_diff>